<commit_message>
Added new file for city comparisons
Co-Authored-By: Tiago Marques <141578461+Sp4zie27@users.noreply.github.com>
</commit_message>
<xml_diff>
--- a/TP1_relatorio.docx
+++ b/TP1_relatorio.docx
@@ -535,8 +535,7 @@
     </w:p>
     <w:p>
       <w:pPr>
-        <w:ind w:left="720" w:firstLine="720"/>
-        <w:jc w:val="both"/>
+        <w:ind w:left="720"/>
         <w:rPr>
           <w:rFonts w:ascii="Times New Roman" w:hAnsi="Times New Roman" w:cs="Times New Roman"/>
           <w:sz w:val="24"/>
@@ -756,8 +755,7 @@
     </w:p>
     <w:p>
       <w:pPr>
-        <w:ind w:left="720" w:firstLine="720"/>
-        <w:jc w:val="both"/>
+        <w:ind w:left="720"/>
         <w:rPr>
           <w:rFonts w:ascii="Times New Roman" w:hAnsi="Times New Roman" w:cs="Times New Roman"/>
           <w:sz w:val="24"/>
@@ -794,6 +792,521 @@
         </w:rPr>
         <w:t>.</w:t>
       </w:r>
+      <w:r>
+        <w:rPr>
+          <w:rFonts w:ascii="Times New Roman" w:hAnsi="Times New Roman" w:cs="Times New Roman"/>
+          <w:sz w:val="24"/>
+          <w:szCs w:val="24"/>
+          <w:lang w:val="pt-PT"/>
+        </w:rPr>
+        <w:t xml:space="preserve"> De uma forma geral, o trabalho organizou-se da seguinte forma:</w:t>
+      </w:r>
+    </w:p>
+    <w:p>
+      <w:pPr>
+        <w:spacing w:after="0"/>
+        <w:ind w:left="720"/>
+        <w:rPr>
+          <w:rFonts w:ascii="Times New Roman" w:hAnsi="Times New Roman" w:cs="Times New Roman"/>
+          <w:sz w:val="24"/>
+          <w:szCs w:val="24"/>
+          <w:lang w:val="pt-PT"/>
+        </w:rPr>
+      </w:pPr>
+      <w:r>
+        <w:rPr>
+          <w:rFonts w:ascii="Times New Roman" w:hAnsi="Times New Roman" w:cs="Times New Roman"/>
+          <w:sz w:val="24"/>
+          <w:szCs w:val="24"/>
+          <w:lang w:val="pt-PT"/>
+        </w:rPr>
+        <w:t>EIACD</w:t>
+      </w:r>
+    </w:p>
+    <w:p>
+      <w:pPr>
+        <w:spacing w:after="0"/>
+        <w:ind w:left="720"/>
+        <w:rPr>
+          <w:rFonts w:ascii="Times New Roman" w:hAnsi="Times New Roman" w:cs="Times New Roman"/>
+          <w:sz w:val="24"/>
+          <w:szCs w:val="24"/>
+          <w:lang w:val="pt-PT"/>
+        </w:rPr>
+      </w:pPr>
+      <w:r>
+        <w:rPr>
+          <w:rFonts w:ascii="Times New Roman" w:hAnsi="Times New Roman" w:cs="Times New Roman"/>
+          <w:sz w:val="24"/>
+          <w:szCs w:val="24"/>
+          <w:lang w:val="pt-PT"/>
+        </w:rPr>
+        <w:t>│</w:t>
+      </w:r>
+    </w:p>
+    <w:p>
+      <w:pPr>
+        <w:spacing w:after="0"/>
+        <w:ind w:left="720"/>
+        <w:rPr>
+          <w:rFonts w:ascii="Times New Roman" w:hAnsi="Times New Roman" w:cs="Times New Roman"/>
+          <w:sz w:val="24"/>
+          <w:szCs w:val="24"/>
+          <w:lang w:val="pt-PT"/>
+        </w:rPr>
+      </w:pPr>
+      <w:r>
+        <w:rPr>
+          <w:rFonts w:ascii="Times New Roman" w:hAnsi="Times New Roman" w:cs="Times New Roman"/>
+          <w:sz w:val="24"/>
+          <w:szCs w:val="24"/>
+          <w:lang w:val="pt-PT"/>
+        </w:rPr>
+        <w:t>├── datasetfiles</w:t>
+      </w:r>
+    </w:p>
+    <w:p>
+      <w:pPr>
+        <w:spacing w:after="0"/>
+        <w:ind w:left="720"/>
+        <w:rPr>
+          <w:rFonts w:ascii="Times New Roman" w:hAnsi="Times New Roman" w:cs="Times New Roman"/>
+          <w:sz w:val="24"/>
+          <w:szCs w:val="24"/>
+          <w:lang w:val="pt-PT"/>
+        </w:rPr>
+      </w:pPr>
+      <w:r>
+        <w:rPr>
+          <w:rFonts w:ascii="Times New Roman" w:hAnsi="Times New Roman" w:cs="Times New Roman"/>
+          <w:sz w:val="24"/>
+          <w:szCs w:val="24"/>
+          <w:lang w:val="pt-PT"/>
+        </w:rPr>
+        <w:t>│   ├── kansas_housing.csv</w:t>
+      </w:r>
+    </w:p>
+    <w:p>
+      <w:pPr>
+        <w:spacing w:after="0"/>
+        <w:ind w:left="720"/>
+        <w:rPr>
+          <w:rFonts w:ascii="Times New Roman" w:hAnsi="Times New Roman" w:cs="Times New Roman"/>
+          <w:sz w:val="24"/>
+          <w:szCs w:val="24"/>
+          <w:lang w:val="pt-PT"/>
+        </w:rPr>
+      </w:pPr>
+      <w:r>
+        <w:rPr>
+          <w:rFonts w:ascii="Times New Roman" w:hAnsi="Times New Roman" w:cs="Times New Roman"/>
+          <w:sz w:val="24"/>
+          <w:szCs w:val="24"/>
+          <w:lang w:val="pt-PT"/>
+        </w:rPr>
+        <w:t>│   ├── melbourne_housing.csv</w:t>
+      </w:r>
+    </w:p>
+    <w:p>
+      <w:pPr>
+        <w:spacing w:after="0"/>
+        <w:ind w:left="720"/>
+        <w:rPr>
+          <w:rFonts w:ascii="Times New Roman" w:hAnsi="Times New Roman" w:cs="Times New Roman"/>
+          <w:sz w:val="24"/>
+          <w:szCs w:val="24"/>
+          <w:lang w:val="pt-PT"/>
+        </w:rPr>
+      </w:pPr>
+      <w:r>
+        <w:rPr>
+          <w:rFonts w:ascii="Times New Roman" w:hAnsi="Times New Roman" w:cs="Times New Roman"/>
+          <w:sz w:val="24"/>
+          <w:szCs w:val="24"/>
+          <w:lang w:val="pt-PT"/>
+        </w:rPr>
+        <w:t>│   └── perth_housing.csv</w:t>
+      </w:r>
+    </w:p>
+    <w:p>
+      <w:pPr>
+        <w:spacing w:after="0"/>
+        <w:ind w:left="720"/>
+        <w:rPr>
+          <w:rFonts w:ascii="Times New Roman" w:hAnsi="Times New Roman" w:cs="Times New Roman"/>
+          <w:sz w:val="24"/>
+          <w:szCs w:val="24"/>
+          <w:lang w:val="pt-PT"/>
+        </w:rPr>
+      </w:pPr>
+      <w:r>
+        <w:rPr>
+          <w:rFonts w:ascii="Times New Roman" w:hAnsi="Times New Roman" w:cs="Times New Roman"/>
+          <w:sz w:val="24"/>
+          <w:szCs w:val="24"/>
+          <w:lang w:val="pt-PT"/>
+        </w:rPr>
+        <w:t>│</w:t>
+      </w:r>
+    </w:p>
+    <w:p>
+      <w:pPr>
+        <w:spacing w:after="0"/>
+        <w:ind w:left="720"/>
+        <w:rPr>
+          <w:rFonts w:ascii="Times New Roman" w:hAnsi="Times New Roman" w:cs="Times New Roman"/>
+          <w:sz w:val="24"/>
+          <w:szCs w:val="24"/>
+          <w:lang w:val="pt-PT"/>
+        </w:rPr>
+      </w:pPr>
+      <w:r>
+        <w:rPr>
+          <w:rFonts w:ascii="Times New Roman" w:hAnsi="Times New Roman" w:cs="Times New Roman"/>
+          <w:sz w:val="24"/>
+          <w:szCs w:val="24"/>
+          <w:lang w:val="pt-PT"/>
+        </w:rPr>
+        <w:t>├── main.py</w:t>
+      </w:r>
+    </w:p>
+    <w:p>
+      <w:pPr>
+        <w:spacing w:after="0"/>
+        <w:ind w:left="720"/>
+        <w:rPr>
+          <w:rFonts w:ascii="Times New Roman" w:hAnsi="Times New Roman" w:cs="Times New Roman"/>
+          <w:sz w:val="24"/>
+          <w:szCs w:val="24"/>
+          <w:lang w:val="pt-PT"/>
+        </w:rPr>
+      </w:pPr>
+      <w:r>
+        <w:rPr>
+          <w:rFonts w:ascii="Times New Roman" w:hAnsi="Times New Roman" w:cs="Times New Roman"/>
+          <w:sz w:val="24"/>
+          <w:szCs w:val="24"/>
+          <w:lang w:val="pt-PT"/>
+        </w:rPr>
+        <w:t>├── recolha_integracao.py</w:t>
+      </w:r>
+    </w:p>
+    <w:p>
+      <w:pPr>
+        <w:spacing w:after="0"/>
+        <w:ind w:left="720"/>
+        <w:rPr>
+          <w:rFonts w:ascii="Times New Roman" w:hAnsi="Times New Roman" w:cs="Times New Roman"/>
+          <w:sz w:val="24"/>
+          <w:szCs w:val="24"/>
+          <w:lang w:val="pt-PT"/>
+        </w:rPr>
+      </w:pPr>
+      <w:r>
+        <w:rPr>
+          <w:rFonts w:ascii="Times New Roman" w:hAnsi="Times New Roman" w:cs="Times New Roman"/>
+          <w:sz w:val="24"/>
+          <w:szCs w:val="24"/>
+          <w:lang w:val="pt-PT"/>
+        </w:rPr>
+        <w:t>├── sample.py</w:t>
+      </w:r>
+    </w:p>
+    <w:p>
+      <w:pPr>
+        <w:spacing w:after="0"/>
+        <w:ind w:left="720"/>
+        <w:rPr>
+          <w:rFonts w:ascii="Times New Roman" w:hAnsi="Times New Roman" w:cs="Times New Roman"/>
+          <w:sz w:val="24"/>
+          <w:szCs w:val="24"/>
+          <w:lang w:val="pt-PT"/>
+        </w:rPr>
+      </w:pPr>
+      <w:r>
+        <w:rPr>
+          <w:rFonts w:ascii="Times New Roman" w:hAnsi="Times New Roman" w:cs="Times New Roman"/>
+          <w:sz w:val="24"/>
+          <w:szCs w:val="24"/>
+          <w:lang w:val="pt-PT"/>
+        </w:rPr>
+        <w:t>├── README.md</w:t>
+      </w:r>
+    </w:p>
+    <w:p>
+      <w:pPr>
+        <w:spacing w:after="0"/>
+        <w:ind w:left="720"/>
+        <w:rPr>
+          <w:rFonts w:ascii="Times New Roman" w:hAnsi="Times New Roman" w:cs="Times New Roman"/>
+          <w:sz w:val="24"/>
+          <w:szCs w:val="24"/>
+          <w:lang w:val="pt-PT"/>
+        </w:rPr>
+      </w:pPr>
+      <w:r>
+        <w:rPr>
+          <w:rFonts w:ascii="Times New Roman" w:hAnsi="Times New Roman" w:cs="Times New Roman"/>
+          <w:sz w:val="24"/>
+          <w:szCs w:val="24"/>
+          <w:lang w:val="pt-PT"/>
+        </w:rPr>
+        <w:t>└── TP1_relatorio.docx</w:t>
+      </w:r>
+    </w:p>
+    <w:p>
+      <w:pPr>
+        <w:ind w:left="720"/>
+        <w:rPr>
+          <w:rFonts w:ascii="Times New Roman" w:hAnsi="Times New Roman" w:cs="Times New Roman"/>
+          <w:sz w:val="24"/>
+          <w:szCs w:val="24"/>
+          <w:lang w:val="pt-PT"/>
+        </w:rPr>
+      </w:pPr>
+    </w:p>
+    <w:p>
+      <w:pPr>
+        <w:pStyle w:val="ListParagraph"/>
+        <w:numPr>
+          <w:ilvl w:val="0"/>
+          <w:numId w:val="4"/>
+        </w:numPr>
+        <w:rPr>
+          <w:rFonts w:ascii="Times New Roman" w:hAnsi="Times New Roman" w:cs="Times New Roman"/>
+          <w:sz w:val="28"/>
+          <w:szCs w:val="28"/>
+          <w:lang w:val="pt-PT"/>
+        </w:rPr>
+      </w:pPr>
+      <w:r>
+        <w:rPr>
+          <w:rFonts w:ascii="Times New Roman" w:hAnsi="Times New Roman" w:cs="Times New Roman"/>
+          <w:sz w:val="28"/>
+          <w:szCs w:val="28"/>
+          <w:lang w:val="pt-PT"/>
+        </w:rPr>
+        <w:t>Integração de Dados</w:t>
+      </w:r>
+    </w:p>
+    <w:p>
+      <w:pPr>
+        <w:pStyle w:val="ListParagraph"/>
+        <w:rPr>
+          <w:rFonts w:ascii="Times New Roman" w:hAnsi="Times New Roman" w:cs="Times New Roman"/>
+          <w:sz w:val="28"/>
+          <w:szCs w:val="28"/>
+          <w:lang w:val="pt-PT"/>
+        </w:rPr>
+      </w:pPr>
+    </w:p>
+    <w:p>
+      <w:pPr>
+        <w:pStyle w:val="ListParagraph"/>
+        <w:rPr>
+          <w:rFonts w:ascii="Times New Roman" w:hAnsi="Times New Roman" w:cs="Times New Roman"/>
+          <w:sz w:val="24"/>
+          <w:szCs w:val="24"/>
+          <w:lang w:val="pt-PT"/>
+        </w:rPr>
+      </w:pPr>
+      <w:r>
+        <w:rPr>
+          <w:rFonts w:ascii="Times New Roman" w:hAnsi="Times New Roman" w:cs="Times New Roman"/>
+          <w:sz w:val="24"/>
+          <w:szCs w:val="24"/>
+          <w:lang w:val="pt-PT"/>
+        </w:rPr>
+        <w:t>A</w:t>
+      </w:r>
+      <w:r>
+        <w:rPr>
+          <w:rFonts w:ascii="Times New Roman" w:hAnsi="Times New Roman" w:cs="Times New Roman"/>
+          <w:sz w:val="24"/>
+          <w:szCs w:val="24"/>
+          <w:lang w:val="pt-PT"/>
+        </w:rPr>
+        <w:t xml:space="preserve">ntes de procurarmos unir os documentos criados, decidimos </w:t>
+      </w:r>
+      <w:r>
+        <w:rPr>
+          <w:rFonts w:ascii="Times New Roman" w:hAnsi="Times New Roman" w:cs="Times New Roman"/>
+          <w:sz w:val="24"/>
+          <w:szCs w:val="24"/>
+          <w:lang w:val="pt-PT"/>
+        </w:rPr>
+        <w:t xml:space="preserve">criar igualdades entre os .CSVs anteriores. Em primeiro lugar, excluímos variáveis que não considerámos úteis para análise, fosse por défice de informação, ou por não ser possível efetuar uma comparação passível de um juízo pertinente. </w:t>
+      </w:r>
+    </w:p>
+    <w:p>
+      <w:pPr>
+        <w:pStyle w:val="ListParagraph"/>
+        <w:rPr>
+          <w:rFonts w:ascii="Times New Roman" w:hAnsi="Times New Roman" w:cs="Times New Roman"/>
+          <w:sz w:val="24"/>
+          <w:szCs w:val="24"/>
+          <w:lang w:val="pt-PT"/>
+        </w:rPr>
+      </w:pPr>
+      <w:r>
+        <w:rPr>
+          <w:rFonts w:ascii="Times New Roman" w:hAnsi="Times New Roman" w:cs="Times New Roman"/>
+          <w:sz w:val="24"/>
+          <w:szCs w:val="24"/>
+          <w:lang w:val="pt-PT"/>
+        </w:rPr>
+        <w:t xml:space="preserve">Serve de exemplo um parâmetro aplicado apenas a casas no </w:t>
+      </w:r>
+      <w:r>
+        <w:rPr>
+          <w:rFonts w:ascii="Times New Roman" w:hAnsi="Times New Roman" w:cs="Times New Roman"/>
+          <w:i/>
+          <w:iCs/>
+          <w:sz w:val="24"/>
+          <w:szCs w:val="24"/>
+          <w:lang w:val="pt-PT"/>
+        </w:rPr>
+        <w:t>dataset</w:t>
+      </w:r>
+      <w:r>
+        <w:rPr>
+          <w:rFonts w:ascii="Times New Roman" w:hAnsi="Times New Roman" w:cs="Times New Roman"/>
+          <w:sz w:val="24"/>
+          <w:szCs w:val="24"/>
+          <w:lang w:val="pt-PT"/>
+        </w:rPr>
+        <w:t xml:space="preserve"> relativo a </w:t>
+      </w:r>
+      <w:r>
+        <w:rPr>
+          <w:rFonts w:ascii="Times New Roman" w:hAnsi="Times New Roman" w:cs="Times New Roman"/>
+          <w:i/>
+          <w:iCs/>
+          <w:sz w:val="24"/>
+          <w:szCs w:val="24"/>
+          <w:lang w:val="pt-PT"/>
+        </w:rPr>
+        <w:t>Kansas City</w:t>
+      </w:r>
+      <w:r>
+        <w:rPr>
+          <w:rFonts w:ascii="Times New Roman" w:hAnsi="Times New Roman" w:cs="Times New Roman"/>
+          <w:sz w:val="24"/>
+          <w:szCs w:val="24"/>
+          <w:lang w:val="pt-PT"/>
+        </w:rPr>
+        <w:t xml:space="preserve"> denominado de </w:t>
+      </w:r>
+      <w:r>
+        <w:rPr>
+          <w:rFonts w:ascii="Times New Roman" w:hAnsi="Times New Roman" w:cs="Times New Roman"/>
+          <w:i/>
+          <w:iCs/>
+          <w:sz w:val="24"/>
+          <w:szCs w:val="24"/>
+          <w:lang w:val="pt-PT"/>
+        </w:rPr>
+        <w:t>grade</w:t>
+      </w:r>
+      <w:r>
+        <w:rPr>
+          <w:rFonts w:ascii="Times New Roman" w:hAnsi="Times New Roman" w:cs="Times New Roman"/>
+          <w:sz w:val="24"/>
+          <w:szCs w:val="24"/>
+          <w:lang w:val="pt-PT"/>
+        </w:rPr>
+        <w:t xml:space="preserve"> (ou “nota”, numa tradução solta). Esta característica atribuía uma nota à casa de modo a avaliá-la comparativamente às restantes. Decidimos excluir este índice por se basear em parâmetros como “design” ou “</w:t>
+      </w:r>
+      <w:r>
+        <w:rPr>
+          <w:rFonts w:ascii="Times New Roman" w:hAnsi="Times New Roman" w:cs="Times New Roman"/>
+          <w:i/>
+          <w:iCs/>
+          <w:sz w:val="24"/>
+          <w:szCs w:val="24"/>
+          <w:lang w:val="pt-PT"/>
+        </w:rPr>
+        <w:t>building construction</w:t>
+      </w:r>
+      <w:r>
+        <w:rPr>
+          <w:rFonts w:ascii="Times New Roman" w:hAnsi="Times New Roman" w:cs="Times New Roman"/>
+          <w:sz w:val="24"/>
+          <w:szCs w:val="24"/>
+          <w:lang w:val="pt-PT"/>
+        </w:rPr>
+        <w:t xml:space="preserve">”, parecendo-nos importante sermos capazes de efetuar essa mesma avaliação através dos restantes dados e entre comparações dos edifícios em questão. </w:t>
+      </w:r>
+      <w:r>
+        <w:rPr>
+          <w:rFonts w:ascii="Times New Roman" w:hAnsi="Times New Roman" w:cs="Times New Roman"/>
+          <w:sz w:val="24"/>
+          <w:szCs w:val="24"/>
+          <w:lang w:val="pt-PT"/>
+        </w:rPr>
+        <w:t xml:space="preserve"> De seguida, modificámos o nome dado às características de modo a que, ao efetuar um </w:t>
+      </w:r>
+      <w:r>
+        <w:rPr>
+          <w:rFonts w:ascii="Times New Roman" w:hAnsi="Times New Roman" w:cs="Times New Roman"/>
+          <w:i/>
+          <w:iCs/>
+          <w:sz w:val="24"/>
+          <w:szCs w:val="24"/>
+          <w:lang w:val="pt-PT"/>
+        </w:rPr>
+        <w:t>join</w:t>
+      </w:r>
+      <w:r>
+        <w:rPr>
+          <w:rFonts w:ascii="Times New Roman" w:hAnsi="Times New Roman" w:cs="Times New Roman"/>
+          <w:sz w:val="24"/>
+          <w:szCs w:val="24"/>
+          <w:lang w:val="pt-PT"/>
+        </w:rPr>
+        <w:t xml:space="preserve">, qualquer que fosse, houvesse maior facilidade na integração e preparação dos dados para posterior análise. </w:t>
+      </w:r>
+      <w:r>
+        <w:rPr>
+          <w:rFonts w:ascii="Times New Roman" w:hAnsi="Times New Roman" w:cs="Times New Roman"/>
+          <w:sz w:val="24"/>
+          <w:szCs w:val="24"/>
+          <w:lang w:val="pt-PT"/>
+        </w:rPr>
+        <w:lastRenderedPageBreak/>
+        <w:t xml:space="preserve">Deste modo, </w:t>
+      </w:r>
+      <w:r>
+        <w:rPr>
+          <w:rFonts w:ascii="Times New Roman" w:hAnsi="Times New Roman" w:cs="Times New Roman"/>
+          <w:sz w:val="24"/>
+          <w:szCs w:val="24"/>
+          <w:lang w:val="pt-PT"/>
+        </w:rPr>
+        <w:t xml:space="preserve">restava-nos alterar o tipo de dado utilizado para armazenar datas- por exemplo, datas de venda- e fazer reduções minutas a poucas outras características. </w:t>
+      </w:r>
+    </w:p>
+    <w:p>
+      <w:pPr>
+        <w:pStyle w:val="ListParagraph"/>
+        <w:rPr>
+          <w:rFonts w:ascii="Times New Roman" w:hAnsi="Times New Roman" w:cs="Times New Roman"/>
+          <w:sz w:val="24"/>
+          <w:szCs w:val="24"/>
+          <w:lang w:val="pt-PT"/>
+        </w:rPr>
+      </w:pPr>
+    </w:p>
+    <w:p>
+      <w:pPr>
+        <w:pStyle w:val="ListParagraph"/>
+        <w:rPr>
+          <w:rFonts w:ascii="Times New Roman" w:hAnsi="Times New Roman" w:cs="Times New Roman"/>
+          <w:sz w:val="24"/>
+          <w:szCs w:val="24"/>
+          <w:lang w:val="pt-PT"/>
+        </w:rPr>
+      </w:pPr>
     </w:p>
     <w:sectPr>
       <w:footerReference w:type="default" r:id="rId9"/>
@@ -915,7 +1428,7 @@
   <w:abstractNum w:abstractNumId="0" w15:restartNumberingAfterBreak="0">
     <w:nsid w:val="04E45F2E"/>
     <w:multiLevelType w:val="hybridMultilevel"/>
-    <w:tmpl w:val="77C0A166"/>
+    <w:tmpl w:val="2E9C9806"/>
     <w:lvl w:ilvl="0" w:tplc="0409000F">
       <w:start w:val="1"/>
       <w:numFmt w:val="decimal"/>
@@ -1254,6 +1767,119 @@
       <w:pPr>
         <w:ind w:left="6840" w:hanging="180"/>
       </w:pPr>
+    </w:lvl>
+  </w:abstractNum>
+  <w:abstractNum w:abstractNumId="4" w15:restartNumberingAfterBreak="0">
+    <w:nsid w:val="717B4428"/>
+    <w:multiLevelType w:val="hybridMultilevel"/>
+    <w:tmpl w:val="EA9ABB7A"/>
+    <w:lvl w:ilvl="0" w:tplc="04090001">
+      <w:start w:val="1"/>
+      <w:numFmt w:val="bullet"/>
+      <w:lvlText w:val=""/>
+      <w:lvlJc w:val="left"/>
+      <w:pPr>
+        <w:ind w:left="1080" w:hanging="360"/>
+      </w:pPr>
+      <w:rPr>
+        <w:rFonts w:ascii="Symbol" w:hAnsi="Symbol" w:hint="default"/>
+      </w:rPr>
+    </w:lvl>
+    <w:lvl w:ilvl="1" w:tplc="04090003" w:tentative="1">
+      <w:start w:val="1"/>
+      <w:numFmt w:val="bullet"/>
+      <w:lvlText w:val="o"/>
+      <w:lvlJc w:val="left"/>
+      <w:pPr>
+        <w:ind w:left="1800" w:hanging="360"/>
+      </w:pPr>
+      <w:rPr>
+        <w:rFonts w:ascii="Courier New" w:hAnsi="Courier New" w:cs="Courier New" w:hint="default"/>
+      </w:rPr>
+    </w:lvl>
+    <w:lvl w:ilvl="2" w:tplc="04090005" w:tentative="1">
+      <w:start w:val="1"/>
+      <w:numFmt w:val="bullet"/>
+      <w:lvlText w:val=""/>
+      <w:lvlJc w:val="left"/>
+      <w:pPr>
+        <w:ind w:left="2520" w:hanging="360"/>
+      </w:pPr>
+      <w:rPr>
+        <w:rFonts w:ascii="Wingdings" w:hAnsi="Wingdings" w:hint="default"/>
+      </w:rPr>
+    </w:lvl>
+    <w:lvl w:ilvl="3" w:tplc="04090001" w:tentative="1">
+      <w:start w:val="1"/>
+      <w:numFmt w:val="bullet"/>
+      <w:lvlText w:val=""/>
+      <w:lvlJc w:val="left"/>
+      <w:pPr>
+        <w:ind w:left="3240" w:hanging="360"/>
+      </w:pPr>
+      <w:rPr>
+        <w:rFonts w:ascii="Symbol" w:hAnsi="Symbol" w:hint="default"/>
+      </w:rPr>
+    </w:lvl>
+    <w:lvl w:ilvl="4" w:tplc="04090003" w:tentative="1">
+      <w:start w:val="1"/>
+      <w:numFmt w:val="bullet"/>
+      <w:lvlText w:val="o"/>
+      <w:lvlJc w:val="left"/>
+      <w:pPr>
+        <w:ind w:left="3960" w:hanging="360"/>
+      </w:pPr>
+      <w:rPr>
+        <w:rFonts w:ascii="Courier New" w:hAnsi="Courier New" w:cs="Courier New" w:hint="default"/>
+      </w:rPr>
+    </w:lvl>
+    <w:lvl w:ilvl="5" w:tplc="04090005" w:tentative="1">
+      <w:start w:val="1"/>
+      <w:numFmt w:val="bullet"/>
+      <w:lvlText w:val=""/>
+      <w:lvlJc w:val="left"/>
+      <w:pPr>
+        <w:ind w:left="4680" w:hanging="360"/>
+      </w:pPr>
+      <w:rPr>
+        <w:rFonts w:ascii="Wingdings" w:hAnsi="Wingdings" w:hint="default"/>
+      </w:rPr>
+    </w:lvl>
+    <w:lvl w:ilvl="6" w:tplc="04090001" w:tentative="1">
+      <w:start w:val="1"/>
+      <w:numFmt w:val="bullet"/>
+      <w:lvlText w:val=""/>
+      <w:lvlJc w:val="left"/>
+      <w:pPr>
+        <w:ind w:left="5400" w:hanging="360"/>
+      </w:pPr>
+      <w:rPr>
+        <w:rFonts w:ascii="Symbol" w:hAnsi="Symbol" w:hint="default"/>
+      </w:rPr>
+    </w:lvl>
+    <w:lvl w:ilvl="7" w:tplc="04090003" w:tentative="1">
+      <w:start w:val="1"/>
+      <w:numFmt w:val="bullet"/>
+      <w:lvlText w:val="o"/>
+      <w:lvlJc w:val="left"/>
+      <w:pPr>
+        <w:ind w:left="6120" w:hanging="360"/>
+      </w:pPr>
+      <w:rPr>
+        <w:rFonts w:ascii="Courier New" w:hAnsi="Courier New" w:cs="Courier New" w:hint="default"/>
+      </w:rPr>
+    </w:lvl>
+    <w:lvl w:ilvl="8" w:tplc="04090005" w:tentative="1">
+      <w:start w:val="1"/>
+      <w:numFmt w:val="bullet"/>
+      <w:lvlText w:val=""/>
+      <w:lvlJc w:val="left"/>
+      <w:pPr>
+        <w:ind w:left="6840" w:hanging="360"/>
+      </w:pPr>
+      <w:rPr>
+        <w:rFonts w:ascii="Wingdings" w:hAnsi="Wingdings" w:hint="default"/>
+      </w:rPr>
     </w:lvl>
   </w:abstractNum>
   <w:num w:numId="1" w16cid:durableId="1893880908">
@@ -1267,6 +1893,9 @@
   </w:num>
   <w:num w:numId="4" w16cid:durableId="1763137127">
     <w:abstractNumId w:val="0"/>
+  </w:num>
+  <w:num w:numId="5" w16cid:durableId="486750841">
+    <w:abstractNumId w:val="4"/>
   </w:num>
 </w:numbering>
 </file>
@@ -1287,6 +1916,8 @@
     <w:pPrDefault>
       <w:pPr>
         <w:spacing w:after="160" w:line="259" w:lineRule="auto"/>
+        <w:ind w:left="1440" w:firstLine="720"/>
+        <w:jc w:val="both"/>
       </w:pPr>
     </w:pPrDefault>
   </w:docDefaults>
@@ -1675,7 +2306,6 @@
   <w:style w:type="character" w:default="1" w:styleId="DefaultParagraphFont">
     <w:name w:val="Default Paragraph Font"/>
     <w:uiPriority w:val="1"/>
-    <w:semiHidden/>
     <w:unhideWhenUsed/>
   </w:style>
   <w:style w:type="table" w:default="1" w:styleId="TableNormal">

</xml_diff>